<commit_message>
Update Populism and Institutions.docx
</commit_message>
<xml_diff>
--- a/Populism and Institutions.docx
+++ b/Populism and Institutions.docx
@@ -392,7 +392,7 @@
         <w:rPr>
           <w:noProof/>
         </w:rPr>
-        <w:t>13-Jul-23</w:t>
+        <w:t>2-Aug-23</w:t>
       </w:r>
       <w:r>
         <w:fldChar w:fldCharType="end"/>
@@ -709,19 +709,11 @@
       <w:r>
         <w:t xml:space="preserve">. Therefore, to disentangle these effects and answer </w:t>
       </w:r>
-      <w:proofErr w:type="spellStart"/>
-      <w:r>
-        <w:t>t</w:t>
-      </w:r>
-      <w:r>
-        <w:t>our</w:t>
-      </w:r>
-      <w:r>
-        <w:t>he</w:t>
-      </w:r>
-      <w:proofErr w:type="spellEnd"/>
-      <w:r>
-        <w:t xml:space="preserve"> question, we need to examine what would have occurred in each country if a populist leader had not ascended to power.</w:t>
+      <w:r>
+        <w:t xml:space="preserve">our </w:t>
+      </w:r>
+      <w:r>
+        <w:t>question, we need to examine what would have occurred in each country if a populist leader had not ascended to power.</w:t>
       </w:r>
     </w:p>
     <w:p>
@@ -946,23 +938,7 @@
         <w:t>“</w:t>
       </w:r>
       <w:r>
-        <w:t xml:space="preserve">You are not going to reelect Chavez really, you are going to </w:t>
-      </w:r>
-      <w:proofErr w:type="gramStart"/>
-      <w:r>
-        <w:t>reelect</w:t>
-      </w:r>
-      <w:proofErr w:type="gramEnd"/>
-      <w:r>
-        <w:t xml:space="preserve"> yourselves. The people will </w:t>
-      </w:r>
-      <w:proofErr w:type="gramStart"/>
-      <w:r>
-        <w:t>reelect</w:t>
-      </w:r>
-      <w:proofErr w:type="gramEnd"/>
-      <w:r>
-        <w:t xml:space="preserve"> the people. Chavez is nothing but an instrument of the people</w:t>
+        <w:t>You are not going to reelect Chavez really, you are going to reelect yourselves. The people will reelect the people. Chavez is nothing but an instrument of the people</w:t>
       </w:r>
       <w:r>
         <w:t>”</w:t>
@@ -1430,27 +1406,14 @@
       <w:r>
         <w:t xml:space="preserve">Table </w:t>
       </w:r>
-      <w:r>
-        <w:fldChar w:fldCharType="begin"/>
-      </w:r>
-      <w:r>
-        <w:instrText xml:space="preserve"> SEQ Table \* ARABIC </w:instrText>
-      </w:r>
-      <w:r>
-        <w:fldChar w:fldCharType="separate"/>
-      </w:r>
-      <w:r>
-        <w:rPr>
-          <w:noProof/>
-        </w:rPr>
-        <w:t>1</w:t>
-      </w:r>
-      <w:r>
-        <w:rPr>
-          <w:noProof/>
-        </w:rPr>
-        <w:fldChar w:fldCharType="end"/>
-      </w:r>
+      <w:fldSimple w:instr=" SEQ Table \* ARABIC ">
+        <w:r>
+          <w:rPr>
+            <w:noProof/>
+          </w:rPr>
+          <w:t>1</w:t>
+        </w:r>
+      </w:fldSimple>
       <w:bookmarkEnd w:id="0"/>
       <w:r>
         <w:t xml:space="preserve">. </w:t>
@@ -2637,24 +2600,14 @@
         <w:lastRenderedPageBreak/>
         <w:t xml:space="preserve">Table </w:t>
       </w:r>
-      <w:r>
-        <w:fldChar w:fldCharType="begin"/>
-      </w:r>
-      <w:r>
-        <w:instrText xml:space="preserve"> SEQ Table \* ARABIC </w:instrText>
-      </w:r>
-      <w:r>
-        <w:fldChar w:fldCharType="separate"/>
-      </w:r>
-      <w:r>
-        <w:rPr>
-          <w:noProof/>
-        </w:rPr>
-        <w:t>2</w:t>
-      </w:r>
-      <w:r>
-        <w:fldChar w:fldCharType="end"/>
-      </w:r>
+      <w:fldSimple w:instr=" SEQ Table \* ARABIC ">
+        <w:r>
+          <w:rPr>
+            <w:noProof/>
+          </w:rPr>
+          <w:t>2</w:t>
+        </w:r>
+      </w:fldSimple>
       <w:bookmarkEnd w:id="1"/>
       <w:r>
         <w:t>. Synthetic weights for each country</w:t>
@@ -7396,15 +7349,7 @@
         <w:t>assigns</w:t>
       </w:r>
       <w:r>
-        <w:t xml:space="preserve"> different weights to donors based on the quality of their </w:t>
-      </w:r>
-      <w:proofErr w:type="gramStart"/>
-      <w:r>
-        <w:t>fit</w:t>
-      </w:r>
-      <w:proofErr w:type="gramEnd"/>
-      <w:r>
-        <w:t>. Intuitively, countries with poor fit</w:t>
+        <w:t xml:space="preserve"> different weights to donors based on the quality of their fit. Intuitively, countries with poor fit</w:t>
       </w:r>
       <w:r>
         <w:t>s</w:t>
@@ -7435,13 +7380,8 @@
         <w:t>too</w:t>
       </w:r>
       <w:r>
-        <w:t xml:space="preserve"> conservative. Furthermore, we </w:t>
-      </w:r>
-      <w:proofErr w:type="gramStart"/>
-      <w:r>
-        <w:t>rescale</w:t>
-      </w:r>
-      <w:proofErr w:type="gramEnd"/>
+        <w:t xml:space="preserve"> conservative. Furthermore, we rescale</w:t>
+      </w:r>
       <w:r>
         <w:t xml:space="preserve"> all</w:t>
       </w:r>
@@ -7498,24 +7438,14 @@
         <w:lastRenderedPageBreak/>
         <w:t xml:space="preserve">Table </w:t>
       </w:r>
-      <w:r>
-        <w:fldChar w:fldCharType="begin"/>
-      </w:r>
-      <w:r>
-        <w:instrText xml:space="preserve"> SEQ Table \* ARABIC </w:instrText>
-      </w:r>
-      <w:r>
-        <w:fldChar w:fldCharType="separate"/>
-      </w:r>
-      <w:r>
-        <w:rPr>
-          <w:noProof/>
-        </w:rPr>
-        <w:t>3</w:t>
-      </w:r>
-      <w:r>
-        <w:fldChar w:fldCharType="end"/>
-      </w:r>
+      <w:fldSimple w:instr=" SEQ Table \* ARABIC ">
+        <w:r>
+          <w:rPr>
+            <w:noProof/>
+          </w:rPr>
+          <w:t>3</w:t>
+        </w:r>
+      </w:fldSimple>
       <w:r>
         <w:t>. Predictor variables and sources</w:t>
       </w:r>
@@ -8112,24 +8042,14 @@
         <w:lastRenderedPageBreak/>
         <w:t xml:space="preserve">Figure </w:t>
       </w:r>
-      <w:r>
-        <w:fldChar w:fldCharType="begin"/>
-      </w:r>
-      <w:r>
-        <w:instrText xml:space="preserve"> SEQ Figure \* ARABIC </w:instrText>
-      </w:r>
-      <w:r>
-        <w:fldChar w:fldCharType="separate"/>
-      </w:r>
-      <w:r>
-        <w:rPr>
-          <w:noProof/>
-        </w:rPr>
-        <w:t>1</w:t>
-      </w:r>
-      <w:r>
-        <w:fldChar w:fldCharType="end"/>
-      </w:r>
+      <w:fldSimple w:instr=" SEQ Figure \* ARABIC ">
+        <w:r>
+          <w:rPr>
+            <w:noProof/>
+          </w:rPr>
+          <w:t>1</w:t>
+        </w:r>
+      </w:fldSimple>
       <w:r>
         <w:t>. Institutional impact of Left-Leaning populism, average results</w:t>
       </w:r>
@@ -8208,24 +8128,14 @@
       <w:r>
         <w:t xml:space="preserve">Table </w:t>
       </w:r>
-      <w:r>
-        <w:fldChar w:fldCharType="begin"/>
-      </w:r>
-      <w:r>
-        <w:instrText xml:space="preserve"> SEQ Table \* ARABIC </w:instrText>
-      </w:r>
-      <w:r>
-        <w:fldChar w:fldCharType="separate"/>
-      </w:r>
-      <w:r>
-        <w:rPr>
-          <w:noProof/>
-        </w:rPr>
-        <w:t>4</w:t>
-      </w:r>
-      <w:r>
-        <w:fldChar w:fldCharType="end"/>
-      </w:r>
+      <w:fldSimple w:instr=" SEQ Table \* ARABIC ">
+        <w:r>
+          <w:rPr>
+            <w:noProof/>
+          </w:rPr>
+          <w:t>4</w:t>
+        </w:r>
+      </w:fldSimple>
       <w:r>
         <w:t>. Predictor balance: Argentina</w:t>
       </w:r>
@@ -8937,24 +8847,14 @@
         <w:lastRenderedPageBreak/>
         <w:t xml:space="preserve">Figure </w:t>
       </w:r>
-      <w:r>
-        <w:fldChar w:fldCharType="begin"/>
-      </w:r>
-      <w:r>
-        <w:instrText xml:space="preserve"> SEQ Figure \* ARABIC </w:instrText>
-      </w:r>
-      <w:r>
-        <w:fldChar w:fldCharType="separate"/>
-      </w:r>
-      <w:r>
-        <w:rPr>
-          <w:noProof/>
-        </w:rPr>
-        <w:t>2</w:t>
-      </w:r>
-      <w:r>
-        <w:fldChar w:fldCharType="end"/>
-      </w:r>
+      <w:fldSimple w:instr=" SEQ Figure \* ARABIC ">
+        <w:r>
+          <w:rPr>
+            <w:noProof/>
+          </w:rPr>
+          <w:t>2</w:t>
+        </w:r>
+      </w:fldSimple>
       <w:r>
         <w:t xml:space="preserve">. </w:t>
       </w:r>
@@ -9012,24 +8912,14 @@
         <w:lastRenderedPageBreak/>
         <w:t xml:space="preserve">Table </w:t>
       </w:r>
-      <w:r>
-        <w:fldChar w:fldCharType="begin"/>
-      </w:r>
-      <w:r>
-        <w:instrText xml:space="preserve"> SEQ Table \* ARABIC </w:instrText>
-      </w:r>
-      <w:r>
-        <w:fldChar w:fldCharType="separate"/>
-      </w:r>
-      <w:r>
-        <w:rPr>
-          <w:noProof/>
-        </w:rPr>
-        <w:t>5</w:t>
-      </w:r>
-      <w:r>
-        <w:fldChar w:fldCharType="end"/>
-      </w:r>
+      <w:fldSimple w:instr=" SEQ Table \* ARABIC ">
+        <w:r>
+          <w:rPr>
+            <w:noProof/>
+          </w:rPr>
+          <w:t>5</w:t>
+        </w:r>
+      </w:fldSimple>
       <w:r>
         <w:t>. Post-treatment effects and standardized p-values: Argentina</w:t>
       </w:r>
@@ -9650,40 +9540,416 @@
     </w:p>
     <w:p>
       <w:pPr>
-        <w:pStyle w:val="MyNote"/>
-      </w:pPr>
-      <w:r>
-        <w:t xml:space="preserve">BRIEF DISCUSSION ABOUT POPULIST GOVERNMENT IN </w:t>
-      </w:r>
-      <w:r>
-        <w:t>BOLIVIA</w:t>
+        <w:pStyle w:val="Caption"/>
+        <w:spacing w:after="240" w:line="360" w:lineRule="auto"/>
+        <w:jc w:val="both"/>
+      </w:pPr>
+      <w:r>
+        <w:t xml:space="preserve">Evo Morales </w:t>
+      </w:r>
+      <w:r>
+        <w:t>initiated his firm term as president of Bolivia in 2006</w:t>
+      </w:r>
+      <w:r>
+        <w:t xml:space="preserve"> and immediately </w:t>
+      </w:r>
+      <w:r>
+        <w:t xml:space="preserve">pushed for </w:t>
+      </w:r>
+      <w:r>
+        <w:t>major</w:t>
+      </w:r>
+      <w:r>
+        <w:t xml:space="preserve"> interventions</w:t>
+      </w:r>
+      <w:r>
+        <w:t xml:space="preserve"> within the first year of his administration</w:t>
+      </w:r>
+      <w:r>
+        <w:t xml:space="preserve">. </w:t>
+      </w:r>
+      <w:r>
+        <w:t xml:space="preserve"> On May 1</w:t>
+      </w:r>
+      <w:proofErr w:type="gramStart"/>
+      <w:r>
+        <w:rPr>
+          <w:vertAlign w:val="superscript"/>
+        </w:rPr>
+        <w:t>st</w:t>
+      </w:r>
+      <w:r>
+        <w:t xml:space="preserve"> ,</w:t>
+      </w:r>
+      <w:proofErr w:type="gramEnd"/>
+      <w:r>
+        <w:t xml:space="preserve"> he issued a Supreme Decree that </w:t>
+      </w:r>
+      <w:r>
+        <w:t>granted the government “property, possession, and absolute control”</w:t>
+      </w:r>
+      <w:r>
+        <w:t xml:space="preserve"> </w:t>
+      </w:r>
+      <w:r>
+        <w:t>over</w:t>
+      </w:r>
+      <w:r>
+        <w:t xml:space="preserve"> the country’s Hydrocarbons. </w:t>
+      </w:r>
+      <w:r>
+        <w:t xml:space="preserve">Nationalizing the natural gas industry was part of a broader anti-imperialist plan. </w:t>
+      </w:r>
+      <w:r>
+        <w:t>On April 29</w:t>
+      </w:r>
+      <w:r>
+        <w:rPr>
+          <w:vertAlign w:val="superscript"/>
+        </w:rPr>
+        <w:t>th</w:t>
+      </w:r>
+      <w:r>
+        <w:t xml:space="preserve">, </w:t>
+      </w:r>
+      <w:r>
+        <w:t>Morales</w:t>
+      </w:r>
+      <w:r>
+        <w:t xml:space="preserve"> also</w:t>
+      </w:r>
+      <w:r>
+        <w:t xml:space="preserve"> </w:t>
+      </w:r>
+      <w:r>
+        <w:t xml:space="preserve">made Bolivia join the </w:t>
+      </w:r>
+      <w:r>
+        <w:t>Bolivarian Al</w:t>
+      </w:r>
+      <w:r>
+        <w:t xml:space="preserve">liance for the Peoples of Our America (ALBA), </w:t>
+      </w:r>
+      <w:r>
+        <w:t>a trade initiative</w:t>
+      </w:r>
+      <w:r>
+        <w:t xml:space="preserve">, </w:t>
+      </w:r>
+      <w:r>
+        <w:t>proposed by Fidel Castro and Hugo Chávez</w:t>
+      </w:r>
+      <w:r>
+        <w:t>, with the intention to</w:t>
+      </w:r>
+      <w:r>
+        <w:t xml:space="preserve"> oppos</w:t>
+      </w:r>
+      <w:r>
+        <w:t>e</w:t>
+      </w:r>
+      <w:r>
+        <w:t xml:space="preserve"> United States</w:t>
+      </w:r>
+      <w:r>
+        <w:t xml:space="preserve"> own trade agreement </w:t>
+      </w:r>
+      <w:r>
+        <w:t xml:space="preserve">for the Americas, the </w:t>
+      </w:r>
+      <w:r>
+        <w:t>ALCA</w:t>
+      </w:r>
+      <w:r>
+        <w:t>.</w:t>
       </w:r>
     </w:p>
     <w:p>
       <w:pPr>
         <w:pStyle w:val="Caption"/>
+        <w:spacing w:after="240" w:line="360" w:lineRule="auto"/>
+        <w:jc w:val="both"/>
+      </w:pPr>
+      <w:r>
+        <w:t>In opposition to the guidelines approved by Congress</w:t>
+      </w:r>
+      <w:r>
+        <w:t xml:space="preserve"> on March 6</w:t>
+      </w:r>
+      <w:r>
+        <w:rPr>
+          <w:vertAlign w:val="superscript"/>
+        </w:rPr>
+        <w:t>th</w:t>
+      </w:r>
+      <w:r>
+        <w:t>, which require</w:t>
+      </w:r>
+      <w:r>
+        <w:t>d</w:t>
+      </w:r>
+      <w:r>
+        <w:t xml:space="preserve"> a two-thirds vote to approve the new constitution, Morales’ party, the </w:t>
+      </w:r>
+      <w:proofErr w:type="spellStart"/>
+      <w:r>
+        <w:rPr>
+          <w:i/>
+          <w:iCs/>
+        </w:rPr>
+        <w:t>Movimiento</w:t>
+      </w:r>
+      <w:proofErr w:type="spellEnd"/>
+      <w:r>
+        <w:rPr>
+          <w:i/>
+          <w:iCs/>
+        </w:rPr>
+        <w:t xml:space="preserve"> al </w:t>
+      </w:r>
+      <w:proofErr w:type="spellStart"/>
+      <w:r>
+        <w:rPr>
+          <w:i/>
+          <w:iCs/>
+        </w:rPr>
+        <w:t>Socialismo</w:t>
+      </w:r>
+      <w:proofErr w:type="spellEnd"/>
+      <w:r>
+        <w:rPr>
+          <w:i/>
+          <w:iCs/>
+        </w:rPr>
+        <w:t xml:space="preserve"> </w:t>
+      </w:r>
+      <w:r>
+        <w:t xml:space="preserve">(MAS, Movement Towards Socialism) proposed that most matters could be decided by a simple majority. </w:t>
+      </w:r>
+      <w:proofErr w:type="spellStart"/>
+      <w:r>
+        <w:rPr>
+          <w:i/>
+          <w:iCs/>
+        </w:rPr>
+        <w:t>Departamentos</w:t>
+      </w:r>
+      <w:proofErr w:type="spellEnd"/>
+      <w:r>
+        <w:rPr>
+          <w:i/>
+          <w:iCs/>
+        </w:rPr>
+        <w:t xml:space="preserve"> </w:t>
+      </w:r>
+      <w:r>
+        <w:t>(provinces) of the eastern part of the country that were seeking greater autonomy threated to not abide the new constitution if a simple majority rule was used.</w:t>
+      </w:r>
+      <w:r>
+        <w:t xml:space="preserve"> </w:t>
+      </w:r>
+    </w:p>
+    <w:p>
+      <w:pPr>
+        <w:pStyle w:val="Caption"/>
+        <w:spacing w:after="240" w:line="360" w:lineRule="auto"/>
+        <w:jc w:val="both"/>
+      </w:pPr>
+      <w:r>
+        <w:t xml:space="preserve">Activist from these eastern provinces launched strikes, protests, and seized government infrastructure, that eventually led to the explosion of a gas pipeline, and armed conflicts that </w:t>
+      </w:r>
+      <w:r>
+        <w:lastRenderedPageBreak/>
+        <w:t>resulted in 30 deaths (</w:t>
+      </w:r>
+      <w:proofErr w:type="spellStart"/>
+      <w:r>
+        <w:t>Sivak</w:t>
+      </w:r>
+      <w:proofErr w:type="spellEnd"/>
+      <w:r>
+        <w:t>, 2010, p. 210-22).</w:t>
+      </w:r>
+      <w:r>
+        <w:t xml:space="preserve"> </w:t>
+      </w:r>
+      <w:r>
+        <w:t xml:space="preserve">Citing safety concerns, members from MAS and its allies also moved the constitutional assembly </w:t>
+      </w:r>
+      <w:r>
+        <w:t xml:space="preserve">away from the capital. </w:t>
+      </w:r>
+    </w:p>
+    <w:p>
+      <w:r>
+        <w:t xml:space="preserve">The new constitution, </w:t>
+      </w:r>
+      <w:r>
+        <w:t xml:space="preserve">which came into effect </w:t>
+      </w:r>
+      <w:proofErr w:type="gramStart"/>
+      <w:r>
+        <w:t>on</w:t>
+      </w:r>
+      <w:proofErr w:type="gramEnd"/>
+      <w:r>
+        <w:t xml:space="preserve"> February 2009, implemented significant changes to the country. </w:t>
+      </w:r>
+      <w:r>
+        <w:t xml:space="preserve">It recognized Bolivia as a </w:t>
+      </w:r>
+      <w:proofErr w:type="spellStart"/>
+      <w:r>
+        <w:t>Plurinational</w:t>
+      </w:r>
+      <w:proofErr w:type="spellEnd"/>
+      <w:r>
+        <w:t xml:space="preserve"> State, giving greater autonomy to each </w:t>
+      </w:r>
+      <w:proofErr w:type="spellStart"/>
+      <w:r>
+        <w:rPr>
+          <w:i/>
+          <w:iCs/>
+        </w:rPr>
+        <w:t>departamento</w:t>
+      </w:r>
+      <w:proofErr w:type="spellEnd"/>
+      <w:r>
+        <w:t xml:space="preserve"> and</w:t>
+      </w:r>
+      <w:r>
+        <w:t xml:space="preserve"> established a mixed economy regime, restricting private land ownership to a maximum of 5,000 hectares.</w:t>
+      </w:r>
+      <w:r>
+        <w:t xml:space="preserve"> Crucial for Morales’ eventual attempts of reelect</w:t>
+      </w:r>
+      <w:r>
+        <w:t xml:space="preserve">ion, it elevated </w:t>
+      </w:r>
+      <w:r>
+        <w:t xml:space="preserve">the electoral commission to </w:t>
+      </w:r>
+      <w:r>
+        <w:t>a</w:t>
+      </w:r>
+      <w:r>
+        <w:t xml:space="preserve"> fourth constitutional power, now called the </w:t>
+      </w:r>
+      <w:proofErr w:type="spellStart"/>
+      <w:r>
+        <w:t>Plurinational</w:t>
+      </w:r>
+      <w:proofErr w:type="spellEnd"/>
+      <w:r>
+        <w:t xml:space="preserve"> Electoral Organ</w:t>
+      </w:r>
+      <w:r>
+        <w:t>, headed by the Supreme Electoral Court</w:t>
+      </w:r>
+      <w:r>
+        <w:t>.</w:t>
+      </w:r>
+    </w:p>
+    <w:p>
+      <w:r>
+        <w:t xml:space="preserve">Over the next 13 years, </w:t>
+      </w:r>
+      <w:r>
+        <w:t xml:space="preserve">Morales would extensively use the powers of the Supreme Electoral Court to escape from term limits. </w:t>
+      </w:r>
+      <w:r>
+        <w:t xml:space="preserve">Against Morales’ will, the 2009 constitution </w:t>
+      </w:r>
+      <w:r>
+        <w:t>allowed</w:t>
+      </w:r>
+      <w:r>
+        <w:t xml:space="preserve"> </w:t>
+      </w:r>
+      <w:r>
+        <w:t xml:space="preserve">a single reelection. </w:t>
+      </w:r>
+      <w:r>
+        <w:t>After his second term (200</w:t>
+      </w:r>
+      <w:r>
+        <w:t>9-2014)</w:t>
+      </w:r>
+      <w:r>
+        <w:t xml:space="preserve">, Evo appealed </w:t>
+      </w:r>
+      <w:r>
+        <w:t xml:space="preserve">to the court arguing that his first term did not count, because it preceded the new constitution. </w:t>
+      </w:r>
+      <w:r>
+        <w:t xml:space="preserve">The court granted him </w:t>
+      </w:r>
+      <w:r>
+        <w:t xml:space="preserve">the right to run for a third term. </w:t>
+      </w:r>
+    </w:p>
+    <w:p>
+      <w:r>
+        <w:t xml:space="preserve">In </w:t>
+      </w:r>
+      <w:r>
+        <w:t>seeking approval to run for</w:t>
+      </w:r>
+      <w:r>
+        <w:t xml:space="preserve"> a fourth time, Morales called for a referendum on the matter. </w:t>
+      </w:r>
+    </w:p>
+    <w:p/>
+    <w:p/>
+    <w:p>
+      <w:r>
+        <w:t xml:space="preserve"> </w:t>
+      </w:r>
+      <w:r>
+        <w:t xml:space="preserve"> </w:t>
+      </w:r>
+    </w:p>
+    <w:p/>
+    <w:p/>
+    <w:p/>
+    <w:p>
+      <w:pPr>
+        <w:pStyle w:val="Caption"/>
+        <w:spacing w:line="360" w:lineRule="auto"/>
+        <w:jc w:val="both"/>
+      </w:pPr>
+    </w:p>
+    <w:p>
+      <w:pPr>
+        <w:pStyle w:val="Caption"/>
+        <w:spacing w:line="360" w:lineRule="auto"/>
+        <w:jc w:val="both"/>
+      </w:pPr>
+    </w:p>
+    <w:p/>
+    <w:p/>
+    <w:p/>
+    <w:p>
+      <w:pPr>
+        <w:pStyle w:val="Caption"/>
+      </w:pPr>
+    </w:p>
+    <w:p>
+      <w:pPr>
+        <w:pStyle w:val="Caption"/>
       </w:pPr>
       <w:r>
         <w:t xml:space="preserve">Table </w:t>
       </w:r>
-      <w:r>
-        <w:fldChar w:fldCharType="begin"/>
-      </w:r>
-      <w:r>
-        <w:instrText xml:space="preserve"> SEQ Table \* ARABIC </w:instrText>
-      </w:r>
-      <w:r>
-        <w:fldChar w:fldCharType="separate"/>
-      </w:r>
-      <w:r>
-        <w:rPr>
-          <w:noProof/>
-        </w:rPr>
-        <w:t>6</w:t>
-      </w:r>
-      <w:r>
-        <w:fldChar w:fldCharType="end"/>
-      </w:r>
+      <w:fldSimple w:instr=" SEQ Table \* ARABIC ">
+        <w:r>
+          <w:rPr>
+            <w:noProof/>
+          </w:rPr>
+          <w:t>6</w:t>
+        </w:r>
+      </w:fldSimple>
       <w:r>
         <w:t xml:space="preserve">. Predictor balance: </w:t>
       </w:r>
@@ -10269,32 +10535,19 @@
         <w:lastRenderedPageBreak/>
         <w:t xml:space="preserve">Figure </w:t>
       </w:r>
-      <w:r>
-        <w:fldChar w:fldCharType="begin"/>
-      </w:r>
-      <w:r>
-        <w:instrText xml:space="preserve"> SEQ Figure \* ARABIC </w:instrText>
-      </w:r>
-      <w:r>
-        <w:fldChar w:fldCharType="separate"/>
-      </w:r>
-      <w:r>
-        <w:rPr>
-          <w:noProof/>
-        </w:rPr>
-        <w:t>3</w:t>
-      </w:r>
-      <w:r>
-        <w:fldChar w:fldCharType="end"/>
-      </w:r>
+      <w:fldSimple w:instr=" SEQ Figure \* ARABIC ">
+        <w:r>
+          <w:rPr>
+            <w:noProof/>
+          </w:rPr>
+          <w:t>3</w:t>
+        </w:r>
+      </w:fldSimple>
       <w:r>
         <w:t xml:space="preserve">. </w:t>
       </w:r>
       <w:r>
-        <w:t xml:space="preserve">Synthetic control: </w:t>
-      </w:r>
-      <w:r>
-        <w:t>Bolivia</w:t>
+        <w:t>Synthetic control: Bolivia</w:t>
       </w:r>
     </w:p>
     <w:p>
@@ -10347,29 +10600,16 @@
         <w:lastRenderedPageBreak/>
         <w:t xml:space="preserve">Table </w:t>
       </w:r>
-      <w:r>
-        <w:fldChar w:fldCharType="begin"/>
-      </w:r>
-      <w:r>
-        <w:instrText xml:space="preserve"> SEQ Table \* ARABIC </w:instrText>
-      </w:r>
-      <w:r>
-        <w:fldChar w:fldCharType="separate"/>
-      </w:r>
-      <w:r>
-        <w:rPr>
-          <w:noProof/>
-        </w:rPr>
-        <w:t>7</w:t>
-      </w:r>
-      <w:r>
-        <w:fldChar w:fldCharType="end"/>
-      </w:r>
-      <w:r>
-        <w:t xml:space="preserve">. Post-treatment effects and standardized p-values: </w:t>
-      </w:r>
-      <w:r>
-        <w:t>Bolivia</w:t>
+      <w:fldSimple w:instr=" SEQ Table \* ARABIC ">
+        <w:r>
+          <w:rPr>
+            <w:noProof/>
+          </w:rPr>
+          <w:t>7</w:t>
+        </w:r>
+      </w:fldSimple>
+      <w:r>
+        <w:t>. Post-treatment effects and standardized p-values: Bolivia</w:t>
       </w:r>
     </w:p>
     <w:tbl>
@@ -10719,10 +10959,7 @@
               <w:pStyle w:val="Table"/>
             </w:pPr>
             <w:r>
-              <w:t>20</w:t>
-            </w:r>
-            <w:r>
-              <w:t>1</w:t>
+              <w:t>201</w:t>
             </w:r>
             <w:r>
               <w:t>0</w:t>
@@ -10991,10 +11228,7 @@
         <w:pStyle w:val="MyNote"/>
       </w:pPr>
       <w:r>
-        <w:t xml:space="preserve">BRIEF DISCUSSION ABOUT POPULIST GOVERNMENT IN </w:t>
-      </w:r>
-      <w:r>
-        <w:t>ECUADOR</w:t>
+        <w:t>BRIEF DISCUSSION ABOUT POPULIST GOVERNMENT IN ECUADOR</w:t>
       </w:r>
     </w:p>
     <w:p>
@@ -11004,29 +11238,16 @@
       <w:r>
         <w:t xml:space="preserve">Table </w:t>
       </w:r>
-      <w:r>
-        <w:fldChar w:fldCharType="begin"/>
-      </w:r>
-      <w:r>
-        <w:instrText xml:space="preserve"> SEQ Table \* ARABIC </w:instrText>
-      </w:r>
-      <w:r>
-        <w:fldChar w:fldCharType="separate"/>
-      </w:r>
-      <w:r>
-        <w:rPr>
-          <w:noProof/>
-        </w:rPr>
-        <w:t>8</w:t>
-      </w:r>
-      <w:r>
-        <w:fldChar w:fldCharType="end"/>
-      </w:r>
-      <w:r>
-        <w:t xml:space="preserve">. Predictor balance: </w:t>
-      </w:r>
-      <w:r>
-        <w:t>Ecuador</w:t>
+      <w:fldSimple w:instr=" SEQ Table \* ARABIC ">
+        <w:r>
+          <w:rPr>
+            <w:noProof/>
+          </w:rPr>
+          <w:t>8</w:t>
+        </w:r>
+      </w:fldSimple>
+      <w:r>
+        <w:t>. Predictor balance: Ecuador</w:t>
       </w:r>
     </w:p>
     <w:tbl>
@@ -11600,32 +11821,19 @@
         <w:lastRenderedPageBreak/>
         <w:t xml:space="preserve">Figure </w:t>
       </w:r>
-      <w:r>
-        <w:fldChar w:fldCharType="begin"/>
-      </w:r>
-      <w:r>
-        <w:instrText xml:space="preserve"> SEQ Figure \* ARABIC </w:instrText>
-      </w:r>
-      <w:r>
-        <w:fldChar w:fldCharType="separate"/>
-      </w:r>
-      <w:r>
-        <w:rPr>
-          <w:noProof/>
-        </w:rPr>
-        <w:t>4</w:t>
-      </w:r>
-      <w:r>
-        <w:fldChar w:fldCharType="end"/>
-      </w:r>
+      <w:fldSimple w:instr=" SEQ Figure \* ARABIC ">
+        <w:r>
+          <w:rPr>
+            <w:noProof/>
+          </w:rPr>
+          <w:t>4</w:t>
+        </w:r>
+      </w:fldSimple>
       <w:r>
         <w:t xml:space="preserve">. </w:t>
       </w:r>
       <w:r>
-        <w:t xml:space="preserve">Synthetic control: </w:t>
-      </w:r>
-      <w:r>
-        <w:t>Ecuador</w:t>
+        <w:t>Synthetic control: Ecuador</w:t>
       </w:r>
     </w:p>
     <w:p>
@@ -11678,24 +11886,14 @@
         <w:lastRenderedPageBreak/>
         <w:t xml:space="preserve">Table </w:t>
       </w:r>
-      <w:r>
-        <w:fldChar w:fldCharType="begin"/>
-      </w:r>
-      <w:r>
-        <w:instrText xml:space="preserve"> SEQ Table \* ARABIC </w:instrText>
-      </w:r>
-      <w:r>
-        <w:fldChar w:fldCharType="separate"/>
-      </w:r>
-      <w:r>
-        <w:rPr>
-          <w:noProof/>
-        </w:rPr>
-        <w:t>9</w:t>
-      </w:r>
-      <w:r>
-        <w:fldChar w:fldCharType="end"/>
-      </w:r>
+      <w:fldSimple w:instr=" SEQ Table \* ARABIC ">
+        <w:r>
+          <w:rPr>
+            <w:noProof/>
+          </w:rPr>
+          <w:t>9</w:t>
+        </w:r>
+      </w:fldSimple>
       <w:r>
         <w:t xml:space="preserve">. Post-treatment effects and standardized p-values: </w:t>
       </w:r>
@@ -11846,10 +12044,7 @@
               <w:pStyle w:val="Table"/>
             </w:pPr>
             <w:r>
-              <w:t>200</w:t>
-            </w:r>
-            <w:r>
-              <w:t>8</w:t>
+              <w:t>2008</w:t>
             </w:r>
           </w:p>
         </w:tc>
@@ -11897,10 +12092,7 @@
               <w:pStyle w:val="Table"/>
             </w:pPr>
             <w:r>
-              <w:t>20</w:t>
-            </w:r>
-            <w:r>
-              <w:t>09</w:t>
+              <w:t>2009</w:t>
             </w:r>
           </w:p>
         </w:tc>
@@ -11948,10 +12140,7 @@
               <w:pStyle w:val="Table"/>
             </w:pPr>
             <w:r>
-              <w:t>20</w:t>
-            </w:r>
-            <w:r>
-              <w:t>10</w:t>
+              <w:t>2010</w:t>
             </w:r>
           </w:p>
         </w:tc>
@@ -11999,10 +12188,7 @@
               <w:pStyle w:val="Table"/>
             </w:pPr>
             <w:r>
-              <w:t>201</w:t>
-            </w:r>
-            <w:r>
-              <w:t>1</w:t>
+              <w:t>2011</w:t>
             </w:r>
           </w:p>
         </w:tc>
@@ -12050,10 +12236,7 @@
               <w:pStyle w:val="Table"/>
             </w:pPr>
             <w:r>
-              <w:t>201</w:t>
-            </w:r>
-            <w:r>
-              <w:t>2</w:t>
+              <w:t>2012</w:t>
             </w:r>
           </w:p>
         </w:tc>
@@ -12101,10 +12284,7 @@
               <w:pStyle w:val="Table"/>
             </w:pPr>
             <w:r>
-              <w:t>201</w:t>
-            </w:r>
-            <w:r>
-              <w:t>3</w:t>
+              <w:t>2013</w:t>
             </w:r>
           </w:p>
         </w:tc>
@@ -12152,10 +12332,7 @@
               <w:pStyle w:val="Table"/>
             </w:pPr>
             <w:r>
-              <w:t>201</w:t>
-            </w:r>
-            <w:r>
-              <w:t>4</w:t>
+              <w:t>2014</w:t>
             </w:r>
           </w:p>
         </w:tc>
@@ -12203,10 +12380,7 @@
               <w:pStyle w:val="Table"/>
             </w:pPr>
             <w:r>
-              <w:t>201</w:t>
-            </w:r>
-            <w:r>
-              <w:t>5</w:t>
+              <w:t>2015</w:t>
             </w:r>
           </w:p>
         </w:tc>
@@ -12316,10 +12490,7 @@
         <w:pStyle w:val="MyNote"/>
       </w:pPr>
       <w:r>
-        <w:t>BRIEF DISCUSSION ABOUT POPULIST GOVERNMENT IN</w:t>
-      </w:r>
-      <w:r>
-        <w:t xml:space="preserve"> NICARAGUA</w:t>
+        <w:t>BRIEF DISCUSSION ABOUT POPULIST GOVERNMENT IN NICARAGUA</w:t>
       </w:r>
     </w:p>
     <w:p>
@@ -12329,29 +12500,16 @@
       <w:r>
         <w:t xml:space="preserve">Table </w:t>
       </w:r>
-      <w:r>
-        <w:fldChar w:fldCharType="begin"/>
-      </w:r>
-      <w:r>
-        <w:instrText xml:space="preserve"> SEQ Table \* ARABIC </w:instrText>
-      </w:r>
-      <w:r>
-        <w:fldChar w:fldCharType="separate"/>
-      </w:r>
-      <w:r>
-        <w:rPr>
-          <w:noProof/>
-        </w:rPr>
-        <w:t>10</w:t>
-      </w:r>
-      <w:r>
-        <w:fldChar w:fldCharType="end"/>
-      </w:r>
-      <w:r>
-        <w:t xml:space="preserve">. Predictor balance: </w:t>
-      </w:r>
-      <w:r>
-        <w:t>Nicaragua</w:t>
+      <w:fldSimple w:instr=" SEQ Table \* ARABIC ">
+        <w:r>
+          <w:rPr>
+            <w:noProof/>
+          </w:rPr>
+          <w:t>10</w:t>
+        </w:r>
+      </w:fldSimple>
+      <w:r>
+        <w:t>. Predictor balance: Nicaragua</w:t>
       </w:r>
     </w:p>
     <w:tbl>
@@ -13009,32 +13167,19 @@
         <w:lastRenderedPageBreak/>
         <w:t xml:space="preserve">Figure </w:t>
       </w:r>
-      <w:r>
-        <w:fldChar w:fldCharType="begin"/>
-      </w:r>
-      <w:r>
-        <w:instrText xml:space="preserve"> SEQ Figure \* ARABIC </w:instrText>
-      </w:r>
-      <w:r>
-        <w:fldChar w:fldCharType="separate"/>
-      </w:r>
-      <w:r>
-        <w:rPr>
-          <w:noProof/>
-        </w:rPr>
-        <w:t>5</w:t>
-      </w:r>
-      <w:r>
-        <w:fldChar w:fldCharType="end"/>
-      </w:r>
+      <w:fldSimple w:instr=" SEQ Figure \* ARABIC ">
+        <w:r>
+          <w:rPr>
+            <w:noProof/>
+          </w:rPr>
+          <w:t>5</w:t>
+        </w:r>
+      </w:fldSimple>
       <w:r>
         <w:t xml:space="preserve">. </w:t>
       </w:r>
       <w:r>
-        <w:t xml:space="preserve">Synthetic control: </w:t>
-      </w:r>
-      <w:r>
-        <w:t>Nicaragua</w:t>
+        <w:t>Synthetic control: Nicaragua</w:t>
       </w:r>
     </w:p>
     <w:p>
@@ -13087,29 +13232,16 @@
         <w:lastRenderedPageBreak/>
         <w:t xml:space="preserve">Table </w:t>
       </w:r>
-      <w:r>
-        <w:fldChar w:fldCharType="begin"/>
-      </w:r>
-      <w:r>
-        <w:instrText xml:space="preserve"> SEQ Table \* ARABIC </w:instrText>
-      </w:r>
-      <w:r>
-        <w:fldChar w:fldCharType="separate"/>
-      </w:r>
-      <w:r>
-        <w:rPr>
-          <w:noProof/>
-        </w:rPr>
-        <w:t>11</w:t>
-      </w:r>
-      <w:r>
-        <w:fldChar w:fldCharType="end"/>
-      </w:r>
-      <w:r>
-        <w:t xml:space="preserve">. Post-treatment effects and standardized p-values: </w:t>
-      </w:r>
-      <w:r>
-        <w:t>Nicaragua</w:t>
+      <w:fldSimple w:instr=" SEQ Table \* ARABIC ">
+        <w:r>
+          <w:rPr>
+            <w:noProof/>
+          </w:rPr>
+          <w:t>11</w:t>
+        </w:r>
+      </w:fldSimple>
+      <w:r>
+        <w:t>. Post-treatment effects and standardized p-values: Nicaragua</w:t>
       </w:r>
     </w:p>
     <w:tbl>
@@ -13357,10 +13489,7 @@
               <w:pStyle w:val="Table"/>
             </w:pPr>
             <w:r>
-              <w:t>20</w:t>
-            </w:r>
-            <w:r>
-              <w:t>09</w:t>
+              <w:t>2009</w:t>
             </w:r>
           </w:p>
         </w:tc>
@@ -13408,10 +13537,7 @@
               <w:pStyle w:val="Table"/>
             </w:pPr>
             <w:r>
-              <w:t>201</w:t>
-            </w:r>
-            <w:r>
-              <w:t>0</w:t>
+              <w:t>2010</w:t>
             </w:r>
           </w:p>
         </w:tc>
@@ -13459,10 +13585,7 @@
               <w:pStyle w:val="Table"/>
             </w:pPr>
             <w:r>
-              <w:t>201</w:t>
-            </w:r>
-            <w:r>
-              <w:t>1</w:t>
+              <w:t>2011</w:t>
             </w:r>
           </w:p>
         </w:tc>
@@ -13510,10 +13633,7 @@
               <w:pStyle w:val="Table"/>
             </w:pPr>
             <w:r>
-              <w:t>201</w:t>
-            </w:r>
-            <w:r>
-              <w:t>2</w:t>
+              <w:t>2012</w:t>
             </w:r>
           </w:p>
         </w:tc>
@@ -13561,10 +13681,7 @@
               <w:pStyle w:val="Table"/>
             </w:pPr>
             <w:r>
-              <w:t>201</w:t>
-            </w:r>
-            <w:r>
-              <w:t>3</w:t>
+              <w:t>2013</w:t>
             </w:r>
           </w:p>
         </w:tc>
@@ -13612,10 +13729,7 @@
               <w:pStyle w:val="Table"/>
             </w:pPr>
             <w:r>
-              <w:t>201</w:t>
-            </w:r>
-            <w:r>
-              <w:t>4</w:t>
+              <w:t>2014</w:t>
             </w:r>
           </w:p>
         </w:tc>
@@ -13723,37 +13837,33 @@
         <w:t>Venezuela</w:t>
       </w:r>
     </w:p>
-    <w:p/>
     <w:p>
+      <w:r>
+        <w:t xml:space="preserve">Hugo Chávez rose to power in </w:t>
+      </w:r>
+      <w:proofErr w:type="gramStart"/>
+      <w:r>
+        <w:t>1999</w:t>
+      </w:r>
+      <w:proofErr w:type="gramEnd"/>
+    </w:p>
+    <w:p>
       <w:pPr>
         <w:pStyle w:val="Caption"/>
       </w:pPr>
       <w:r>
         <w:t xml:space="preserve">Table </w:t>
       </w:r>
-      <w:r>
-        <w:fldChar w:fldCharType="begin"/>
-      </w:r>
-      <w:r>
-        <w:instrText xml:space="preserve"> SEQ Table \* ARABIC </w:instrText>
-      </w:r>
-      <w:r>
-        <w:fldChar w:fldCharType="separate"/>
-      </w:r>
-      <w:r>
-        <w:rPr>
-          <w:noProof/>
-        </w:rPr>
-        <w:t>12</w:t>
-      </w:r>
-      <w:r>
-        <w:fldChar w:fldCharType="end"/>
-      </w:r>
-      <w:r>
-        <w:t xml:space="preserve">. Predictor balance: </w:t>
-      </w:r>
-      <w:r>
-        <w:t>Venezuela</w:t>
+      <w:fldSimple w:instr=" SEQ Table \* ARABIC ">
+        <w:r>
+          <w:rPr>
+            <w:noProof/>
+          </w:rPr>
+          <w:t>12</w:t>
+        </w:r>
+      </w:fldSimple>
+      <w:r>
+        <w:t>. Predictor balance: Venezuela</w:t>
       </w:r>
     </w:p>
     <w:tbl>
@@ -14433,32 +14543,19 @@
         <w:lastRenderedPageBreak/>
         <w:t xml:space="preserve">Figure </w:t>
       </w:r>
-      <w:r>
-        <w:fldChar w:fldCharType="begin"/>
-      </w:r>
-      <w:r>
-        <w:instrText xml:space="preserve"> SEQ Figure \* ARABIC </w:instrText>
-      </w:r>
-      <w:r>
-        <w:fldChar w:fldCharType="separate"/>
-      </w:r>
-      <w:r>
-        <w:rPr>
-          <w:noProof/>
-        </w:rPr>
-        <w:t>6</w:t>
-      </w:r>
-      <w:r>
-        <w:fldChar w:fldCharType="end"/>
-      </w:r>
+      <w:fldSimple w:instr=" SEQ Figure \* ARABIC ">
+        <w:r>
+          <w:rPr>
+            <w:noProof/>
+          </w:rPr>
+          <w:t>6</w:t>
+        </w:r>
+      </w:fldSimple>
       <w:r>
         <w:t xml:space="preserve">. </w:t>
       </w:r>
       <w:r>
-        <w:t xml:space="preserve">Synthetic control: </w:t>
-      </w:r>
-      <w:r>
-        <w:t>Venezuela</w:t>
+        <w:t>Synthetic control: Venezuela</w:t>
       </w:r>
     </w:p>
     <w:p>
@@ -14511,29 +14608,16 @@
         <w:lastRenderedPageBreak/>
         <w:t xml:space="preserve">Table </w:t>
       </w:r>
-      <w:r>
-        <w:fldChar w:fldCharType="begin"/>
-      </w:r>
-      <w:r>
-        <w:instrText xml:space="preserve"> SEQ Table \* ARABIC </w:instrText>
-      </w:r>
-      <w:r>
-        <w:fldChar w:fldCharType="separate"/>
-      </w:r>
-      <w:r>
-        <w:rPr>
-          <w:noProof/>
-        </w:rPr>
-        <w:t>13</w:t>
-      </w:r>
-      <w:r>
-        <w:fldChar w:fldCharType="end"/>
-      </w:r>
-      <w:r>
-        <w:t xml:space="preserve">. Post-treatment effects and standardized p-values: </w:t>
-      </w:r>
-      <w:r>
-        <w:t>Venezuela</w:t>
+      <w:fldSimple w:instr=" SEQ Table \* ARABIC ">
+        <w:r>
+          <w:rPr>
+            <w:noProof/>
+          </w:rPr>
+          <w:t>13</w:t>
+        </w:r>
+      </w:fldSimple>
+      <w:r>
+        <w:t>. Post-treatment effects and standardized p-values: Venezuela</w:t>
       </w:r>
     </w:p>
     <w:tbl>
@@ -14772,10 +14856,7 @@
               <w:pStyle w:val="Table"/>
             </w:pPr>
             <w:r>
-              <w:t>200</w:t>
-            </w:r>
-            <w:r>
-              <w:t>1</w:t>
+              <w:t>2001</w:t>
             </w:r>
           </w:p>
         </w:tc>
@@ -14823,10 +14904,7 @@
               <w:pStyle w:val="Table"/>
             </w:pPr>
             <w:r>
-              <w:t>20</w:t>
-            </w:r>
-            <w:r>
-              <w:t>02</w:t>
+              <w:t>2002</w:t>
             </w:r>
           </w:p>
         </w:tc>
@@ -14877,10 +14955,7 @@
               <w:pStyle w:val="Table"/>
             </w:pPr>
             <w:r>
-              <w:t>20</w:t>
-            </w:r>
-            <w:r>
-              <w:t>03</w:t>
+              <w:t>2003</w:t>
             </w:r>
           </w:p>
         </w:tc>
@@ -14928,10 +15003,7 @@
               <w:pStyle w:val="Table"/>
             </w:pPr>
             <w:r>
-              <w:t>20</w:t>
-            </w:r>
-            <w:r>
-              <w:t>04</w:t>
+              <w:t>2004</w:t>
             </w:r>
           </w:p>
         </w:tc>
@@ -14979,10 +15051,7 @@
               <w:pStyle w:val="Table"/>
             </w:pPr>
             <w:r>
-              <w:t>20</w:t>
-            </w:r>
-            <w:r>
-              <w:t>05</w:t>
+              <w:t>2005</w:t>
             </w:r>
           </w:p>
         </w:tc>
@@ -15030,10 +15099,7 @@
               <w:pStyle w:val="Table"/>
             </w:pPr>
             <w:r>
-              <w:t>20</w:t>
-            </w:r>
-            <w:r>
-              <w:t>06</w:t>
+              <w:t>2006</w:t>
             </w:r>
           </w:p>
         </w:tc>
@@ -15084,10 +15150,7 @@
               <w:pStyle w:val="Table"/>
             </w:pPr>
             <w:r>
-              <w:t>20</w:t>
-            </w:r>
-            <w:r>
-              <w:t>07</w:t>
+              <w:t>2007</w:t>
             </w:r>
           </w:p>
         </w:tc>

</xml_diff>